<commit_message>
Criando um conteudo TOP para o Quem Somos
</commit_message>
<xml_diff>
--- a/quem-somos-content.docx
+++ b/quem-somos-content.docx
@@ -23,236 +23,6 @@
           <w:u w:val="thick"/>
         </w:rPr>
         <w:t>NOVA ERA</w:t>
-      </w:r>
-    </w:p>
-    <w:p>
-      <w:pPr>
-        <w:tabs>
-          <w:tab w:val="left" w:pos="3435"/>
-        </w:tabs>
-        <w:rPr>
-          <w:rFonts w:ascii="Arial" w:eastAsia="MingLiU" w:hAnsi="Arial" w:cs="Arial"/>
-          <w:sz w:val="28"/>
-          <w:szCs w:val="28"/>
-        </w:rPr>
-      </w:pPr>
-      <w:r>
-        <w:rPr>
-          <w:rFonts w:ascii="Arial Black" w:eastAsia="MingLiU" w:hAnsi="Arial Black" w:cs="Arial"/>
-          <w:b/>
-          <w:bCs/>
-          <w:sz w:val="28"/>
-          <w:szCs w:val="28"/>
-        </w:rPr>
-        <w:t>Data de Início de Atividades:</w:t>
-      </w:r>
-      <w:r>
-        <w:rPr>
-          <w:rFonts w:ascii="Arial" w:eastAsia="MingLiU" w:hAnsi="Arial" w:cs="Arial"/>
-          <w:sz w:val="28"/>
-          <w:szCs w:val="28"/>
-        </w:rPr>
-        <w:t xml:space="preserve"> 12/2020;</w:t>
-      </w:r>
-    </w:p>
-    <w:p>
-      <w:pPr>
-        <w:tabs>
-          <w:tab w:val="left" w:pos="3435"/>
-        </w:tabs>
-        <w:rPr>
-          <w:rFonts w:ascii="Arial" w:eastAsia="MingLiU" w:hAnsi="Arial" w:cs="Arial"/>
-          <w:sz w:val="28"/>
-          <w:szCs w:val="28"/>
-        </w:rPr>
-      </w:pPr>
-      <w:r>
-        <w:rPr>
-          <w:rFonts w:ascii="Arial Black" w:eastAsia="MingLiU" w:hAnsi="Arial Black" w:cs="Arial"/>
-          <w:b/>
-          <w:bCs/>
-          <w:sz w:val="28"/>
-          <w:szCs w:val="28"/>
-        </w:rPr>
-        <w:t>Objetivo:</w:t>
-      </w:r>
-      <w:r>
-        <w:rPr>
-          <w:rFonts w:ascii="Arial" w:eastAsia="MingLiU" w:hAnsi="Arial" w:cs="Arial"/>
-          <w:sz w:val="28"/>
-          <w:szCs w:val="28"/>
-        </w:rPr>
-        <w:t xml:space="preserve"> Forma profissionais de qualidade para atender a crescente demanda tanto na operação de máquinas florestais como profissionais na área de manutenção destes equipamentos</w:t>
-      </w:r>
-    </w:p>
-    <w:p>
-      <w:pPr>
-        <w:tabs>
-          <w:tab w:val="left" w:pos="3435"/>
-        </w:tabs>
-        <w:rPr>
-          <w:rFonts w:ascii="Arial" w:eastAsia="MingLiU" w:hAnsi="Arial" w:cs="Arial"/>
-          <w:sz w:val="28"/>
-          <w:szCs w:val="28"/>
-        </w:rPr>
-      </w:pPr>
-      <w:r>
-        <w:rPr>
-          <w:rFonts w:ascii="Arial Black" w:eastAsia="MingLiU" w:hAnsi="Arial Black" w:cs="Arial"/>
-          <w:b/>
-          <w:bCs/>
-          <w:sz w:val="28"/>
-          <w:szCs w:val="28"/>
-        </w:rPr>
-        <w:t>Localização:</w:t>
-      </w:r>
-      <w:r>
-        <w:rPr>
-          <w:rFonts w:ascii="Arial" w:eastAsia="MingLiU" w:hAnsi="Arial" w:cs="Arial"/>
-          <w:sz w:val="28"/>
-          <w:szCs w:val="28"/>
-        </w:rPr>
-        <w:t xml:space="preserve"> Endereço Matriz JOSÉ FUJIWARA Nº: 70 Bairro: MONTE VERDE CEP: 18230.000 Cidade: SÃO MIGUEL ARCANJO Estado, SP</w:t>
-      </w:r>
-    </w:p>
-    <w:p>
-      <w:pPr>
-        <w:tabs>
-          <w:tab w:val="left" w:pos="3435"/>
-        </w:tabs>
-        <w:rPr>
-          <w:rFonts w:ascii="Arial Black" w:eastAsia="MingLiU" w:hAnsi="Arial Black" w:cs="Arial"/>
-          <w:b/>
-          <w:bCs/>
-          <w:sz w:val="28"/>
-          <w:szCs w:val="28"/>
-        </w:rPr>
-      </w:pPr>
-      <w:r>
-        <w:rPr>
-          <w:rFonts w:ascii="Arial Black" w:eastAsia="MingLiU" w:hAnsi="Arial Black" w:cs="Arial"/>
-          <w:b/>
-          <w:bCs/>
-          <w:sz w:val="28"/>
-          <w:szCs w:val="28"/>
-        </w:rPr>
-        <w:t>Filial:</w:t>
-      </w:r>
-    </w:p>
-    <w:p>
-      <w:pPr>
-        <w:tabs>
-          <w:tab w:val="left" w:pos="3435"/>
-        </w:tabs>
-        <w:rPr>
-          <w:rFonts w:ascii="Arial" w:eastAsia="MingLiU" w:hAnsi="Arial" w:cs="Arial"/>
-          <w:sz w:val="28"/>
-          <w:szCs w:val="28"/>
-        </w:rPr>
-      </w:pPr>
-      <w:r>
-        <w:rPr>
-          <w:rFonts w:ascii="Arial" w:eastAsia="MingLiU" w:hAnsi="Arial" w:cs="Arial"/>
-          <w:sz w:val="28"/>
-          <w:szCs w:val="28"/>
-        </w:rPr>
-        <w:t xml:space="preserve">    </w:t>
-      </w:r>
-      <w:r>
-        <w:rPr>
-          <w:rFonts w:ascii="Arial Black" w:eastAsia="MingLiU" w:hAnsi="Arial Black" w:cs="Arial"/>
-          <w:b/>
-          <w:bCs/>
-          <w:sz w:val="28"/>
-          <w:szCs w:val="28"/>
-        </w:rPr>
-        <w:t xml:space="preserve">Localização: </w:t>
-      </w:r>
-      <w:r>
-        <w:rPr>
-          <w:rFonts w:ascii="Arial" w:eastAsia="MingLiU" w:hAnsi="Arial" w:cs="Arial"/>
-          <w:sz w:val="28"/>
-          <w:szCs w:val="28"/>
-        </w:rPr>
-        <w:t>Rua Francisco Gonzáles Filho Nº 53 Vila</w:t>
-      </w:r>
-      <w:r>
-        <w:rPr>
-          <w:rFonts w:ascii="Arial" w:eastAsia="MingLiU" w:hAnsi="Arial" w:cs="Arial"/>
-          <w:sz w:val="28"/>
-          <w:szCs w:val="28"/>
-        </w:rPr>
-        <w:t xml:space="preserve"> nova Capão Bonito – SP CEP: 18.304-410</w:t>
-      </w:r>
-    </w:p>
-    <w:p>
-      <w:pPr>
-        <w:tabs>
-          <w:tab w:val="left" w:pos="3435"/>
-          <w:tab w:val="left" w:pos="5360"/>
-        </w:tabs>
-        <w:rPr>
-          <w:rFonts w:ascii="Arial" w:eastAsia="MingLiU" w:hAnsi="Arial" w:cs="Arial"/>
-          <w:sz w:val="28"/>
-          <w:szCs w:val="28"/>
-        </w:rPr>
-      </w:pPr>
-      <w:r>
-        <w:rPr>
-          <w:rFonts w:ascii="Arial" w:eastAsia="MingLiU" w:hAnsi="Arial" w:cs="Arial"/>
-          <w:sz w:val="28"/>
-          <w:szCs w:val="28"/>
-        </w:rPr>
-        <w:t xml:space="preserve">    </w:t>
-      </w:r>
-      <w:r>
-        <w:rPr>
-          <w:rFonts w:ascii="Arial Black" w:eastAsia="MingLiU" w:hAnsi="Arial Black" w:cs="Arial"/>
-          <w:b/>
-          <w:bCs/>
-          <w:sz w:val="28"/>
-          <w:szCs w:val="28"/>
-        </w:rPr>
-        <w:t>Objetivo:</w:t>
-      </w:r>
-      <w:r>
-        <w:rPr>
-          <w:rFonts w:ascii="Arial" w:eastAsia="MingLiU" w:hAnsi="Arial" w:cs="Arial"/>
-          <w:sz w:val="28"/>
-          <w:szCs w:val="28"/>
-        </w:rPr>
-        <w:t xml:space="preserve"> Manutenção de Módulos</w:t>
-      </w:r>
-    </w:p>
-    <w:p>
-      <w:pPr>
-        <w:tabs>
-          <w:tab w:val="left" w:pos="3435"/>
-          <w:tab w:val="left" w:pos="5360"/>
-        </w:tabs>
-        <w:rPr>
-          <w:rFonts w:ascii="Arial" w:eastAsia="MingLiU" w:hAnsi="Arial" w:cs="Arial"/>
-          <w:sz w:val="28"/>
-          <w:szCs w:val="28"/>
-        </w:rPr>
-      </w:pPr>
-      <w:r>
-        <w:rPr>
-          <w:rFonts w:ascii="Arial Black" w:eastAsia="MingLiU" w:hAnsi="Arial Black" w:cs="Arial"/>
-          <w:b/>
-          <w:bCs/>
-          <w:sz w:val="28"/>
-          <w:szCs w:val="28"/>
-        </w:rPr>
-        <w:t>Atual Área de Atuação:</w:t>
-      </w:r>
-      <w:r>
-        <w:rPr>
-          <w:rFonts w:ascii="Arial" w:eastAsia="MingLiU" w:hAnsi="Arial" w:cs="Arial"/>
-          <w:sz w:val="28"/>
-          <w:szCs w:val="28"/>
-        </w:rPr>
-        <w:t xml:space="preserve"> Treinamento consultoria e manutenção para o setor de colheita florestal e afins. Com foco em: Formação Treinamento/capacitação de profissionais que atuam no setor florestal ou áreas que demandam operação manutenção de máquinas e equipamentos com tecnologia embarcada ou chão de fábrica.</w:t>
       </w:r>
     </w:p>
     <w:p>
@@ -290,44 +60,177 @@
           <w:sz w:val="48"/>
           <w:szCs w:val="48"/>
         </w:rPr>
-        <w:t>O que é a NOVA ERA?</w:t>
-      </w:r>
-    </w:p>
-    <w:p>
-      <w:pPr>
-        <w:tabs>
-          <w:tab w:val="left" w:pos="3435"/>
-          <w:tab w:val="left" w:pos="5360"/>
-        </w:tabs>
-        <w:rPr>
-          <w:rFonts w:ascii="Arial" w:eastAsia="MingLiU" w:hAnsi="Arial" w:cs="Arial"/>
-          <w:sz w:val="28"/>
-          <w:szCs w:val="28"/>
-        </w:rPr>
-      </w:pPr>
-      <w:r>
-        <w:rPr>
-          <w:rFonts w:ascii="Arial" w:eastAsia="MingLiU" w:hAnsi="Arial" w:cs="Arial"/>
-          <w:sz w:val="48"/>
-          <w:szCs w:val="48"/>
-        </w:rPr>
-        <w:t xml:space="preserve">    </w:t>
-      </w:r>
-      <w:r>
-        <w:rPr>
-          <w:rFonts w:ascii="Arial" w:eastAsia="MingLiU" w:hAnsi="Arial" w:cs="Arial"/>
-          <w:sz w:val="28"/>
-          <w:szCs w:val="28"/>
-        </w:rPr>
-        <w:t xml:space="preserve">A Nova Era é uma empresa de treinamento florestal que busca trazer para o futuro profissionais </w:t>
-      </w:r>
-      <w:r>
-        <w:rPr>
-          <w:rFonts w:ascii="Arial" w:eastAsia="MingLiU" w:hAnsi="Arial" w:cs="Arial"/>
-          <w:sz w:val="28"/>
-          <w:szCs w:val="28"/>
-        </w:rPr>
-        <w:t>qualificados à área florestal. Somos uma empresa que busca investir no presente para que possamos ter um futuro melhor.</w:t>
+        <w:t>Informações sobre a NOVA ERA</w:t>
+      </w:r>
+    </w:p>
+    <w:p>
+      <w:pPr>
+        <w:tabs>
+          <w:tab w:val="left" w:pos="3435"/>
+          <w:tab w:val="left" w:pos="5360"/>
+        </w:tabs>
+        <w:rPr>
+          <w:rFonts w:ascii="Arial" w:eastAsia="MingLiU" w:hAnsi="Arial" w:cs="Arial"/>
+          <w:sz w:val="28"/>
+          <w:szCs w:val="28"/>
+        </w:rPr>
+      </w:pPr>
+      <w:r>
+        <w:rPr>
+          <w:rFonts w:ascii="Arial" w:eastAsia="MingLiU" w:hAnsi="Arial" w:cs="Arial"/>
+          <w:b/>
+          <w:bCs/>
+          <w:sz w:val="28"/>
+          <w:szCs w:val="28"/>
+        </w:rPr>
+        <w:t>Data de Fundação:</w:t>
+      </w:r>
+      <w:r>
+        <w:rPr>
+          <w:rFonts w:ascii="Arial" w:eastAsia="MingLiU" w:hAnsi="Arial" w:cs="Arial"/>
+          <w:b/>
+          <w:bCs/>
+          <w:sz w:val="28"/>
+          <w:szCs w:val="28"/>
+        </w:rPr>
+        <w:t xml:space="preserve"> </w:t>
+      </w:r>
+      <w:proofErr w:type="gramStart"/>
+      <w:r>
+        <w:rPr>
+          <w:rFonts w:ascii="Arial" w:eastAsia="MingLiU" w:hAnsi="Arial" w:cs="Arial"/>
+          <w:sz w:val="28"/>
+          <w:szCs w:val="28"/>
+        </w:rPr>
+        <w:t>Dezembro</w:t>
+      </w:r>
+      <w:proofErr w:type="gramEnd"/>
+      <w:r>
+        <w:rPr>
+          <w:rFonts w:ascii="Arial" w:eastAsia="MingLiU" w:hAnsi="Arial" w:cs="Arial"/>
+          <w:sz w:val="28"/>
+          <w:szCs w:val="28"/>
+        </w:rPr>
+        <w:t xml:space="preserve"> de 2020</w:t>
+      </w:r>
+      <w:r>
+        <w:rPr>
+          <w:rFonts w:ascii="Arial" w:eastAsia="MingLiU" w:hAnsi="Arial" w:cs="Arial"/>
+          <w:sz w:val="28"/>
+          <w:szCs w:val="28"/>
+        </w:rPr>
+        <w:t>;</w:t>
+      </w:r>
+    </w:p>
+    <w:p>
+      <w:pPr>
+        <w:tabs>
+          <w:tab w:val="left" w:pos="3435"/>
+          <w:tab w:val="left" w:pos="5360"/>
+        </w:tabs>
+        <w:rPr>
+          <w:rFonts w:ascii="Arial" w:eastAsia="MingLiU" w:hAnsi="Arial" w:cs="Arial"/>
+          <w:sz w:val="28"/>
+          <w:szCs w:val="28"/>
+        </w:rPr>
+      </w:pPr>
+      <w:r>
+        <w:rPr>
+          <w:rFonts w:ascii="Arial" w:eastAsia="MingLiU" w:hAnsi="Arial" w:cs="Arial"/>
+          <w:b/>
+          <w:bCs/>
+          <w:sz w:val="28"/>
+          <w:szCs w:val="28"/>
+        </w:rPr>
+        <w:t>Localização (Endereço Matriz)</w:t>
+      </w:r>
+      <w:r>
+        <w:rPr>
+          <w:rFonts w:ascii="Arial" w:eastAsia="MingLiU" w:hAnsi="Arial" w:cs="Arial"/>
+          <w:sz w:val="28"/>
+          <w:szCs w:val="28"/>
+        </w:rPr>
+        <w:t xml:space="preserve">: </w:t>
+      </w:r>
+      <w:proofErr w:type="spellStart"/>
+      <w:r>
+        <w:rPr>
+          <w:rFonts w:ascii="Arial" w:eastAsia="MingLiU" w:hAnsi="Arial" w:cs="Arial"/>
+          <w:sz w:val="28"/>
+          <w:szCs w:val="28"/>
+        </w:rPr>
+        <w:t>Jóse</w:t>
+      </w:r>
+      <w:proofErr w:type="spellEnd"/>
+      <w:r>
+        <w:rPr>
+          <w:rFonts w:ascii="Arial" w:eastAsia="MingLiU" w:hAnsi="Arial" w:cs="Arial"/>
+          <w:sz w:val="28"/>
+          <w:szCs w:val="28"/>
+        </w:rPr>
+        <w:t xml:space="preserve"> Fujiwara Nº: 70 | Bairro: Monte Verde | CEP: 18230.000 | Cidade: São Miguel Arcanjo | Estado – SP.</w:t>
+      </w:r>
+    </w:p>
+    <w:p>
+      <w:pPr>
+        <w:tabs>
+          <w:tab w:val="left" w:pos="3435"/>
+          <w:tab w:val="left" w:pos="5360"/>
+        </w:tabs>
+        <w:rPr>
+          <w:rFonts w:ascii="Arial" w:eastAsia="MingLiU" w:hAnsi="Arial" w:cs="Arial"/>
+          <w:sz w:val="28"/>
+          <w:szCs w:val="28"/>
+        </w:rPr>
+      </w:pPr>
+      <w:r>
+        <w:rPr>
+          <w:rFonts w:ascii="Arial" w:eastAsia="MingLiU" w:hAnsi="Arial" w:cs="Arial"/>
+          <w:b/>
+          <w:bCs/>
+          <w:sz w:val="28"/>
+          <w:szCs w:val="28"/>
+        </w:rPr>
+        <w:t>Localização Filial:</w:t>
+      </w:r>
+      <w:r>
+        <w:rPr>
+          <w:rFonts w:ascii="Arial" w:eastAsia="MingLiU" w:hAnsi="Arial" w:cs="Arial"/>
+          <w:sz w:val="28"/>
+          <w:szCs w:val="28"/>
+        </w:rPr>
+        <w:t xml:space="preserve"> Rua Francisco Gonzáles Filho Nº 53 | Vila Nova Capão Bonito – SP | CEP: 18304-410</w:t>
+      </w:r>
+    </w:p>
+    <w:p>
+      <w:pPr>
+        <w:tabs>
+          <w:tab w:val="left" w:pos="3435"/>
+          <w:tab w:val="left" w:pos="5360"/>
+        </w:tabs>
+        <w:rPr>
+          <w:rFonts w:ascii="Arial" w:eastAsia="MingLiU" w:hAnsi="Arial" w:cs="Arial"/>
+          <w:sz w:val="28"/>
+          <w:szCs w:val="28"/>
+        </w:rPr>
+      </w:pPr>
+      <w:r>
+        <w:rPr>
+          <w:rFonts w:ascii="Arial Black" w:eastAsia="MingLiU" w:hAnsi="Arial Black" w:cs="Arial"/>
+          <w:b/>
+          <w:bCs/>
+          <w:sz w:val="28"/>
+          <w:szCs w:val="28"/>
+        </w:rPr>
+        <w:t>Atual Área de Atuação:</w:t>
+      </w:r>
+      <w:r>
+        <w:rPr>
+          <w:rFonts w:ascii="Arial" w:eastAsia="MingLiU" w:hAnsi="Arial" w:cs="Arial"/>
+          <w:sz w:val="28"/>
+          <w:szCs w:val="28"/>
+        </w:rPr>
+        <w:t xml:space="preserve"> Treinamento consultoria e manutenção para o setor de colheita florestal e afins. Com foco em: Formação Treinamento/capacitação de profissionais que atuam no setor florestal ou áreas que demandam operação manutenção de máquinas e equipamentos com tecnologia embarcada ou chão de fábrica.</w:t>
       </w:r>
     </w:p>
     <w:p>
@@ -365,26 +268,26 @@
           <w:sz w:val="48"/>
           <w:szCs w:val="48"/>
         </w:rPr>
-        <w:t>Quando a NOVA ERA surgiu?</w:t>
-      </w:r>
-    </w:p>
-    <w:p>
-      <w:pPr>
-        <w:tabs>
-          <w:tab w:val="left" w:pos="3435"/>
-          <w:tab w:val="left" w:pos="5360"/>
-        </w:tabs>
-        <w:rPr>
-          <w:rFonts w:ascii="Arial" w:eastAsia="MingLiU" w:hAnsi="Arial" w:cs="Arial"/>
-          <w:sz w:val="28"/>
-          <w:szCs w:val="28"/>
-        </w:rPr>
-      </w:pPr>
-      <w:r>
-        <w:rPr>
-          <w:rFonts w:ascii="Arial" w:eastAsia="MingLiU" w:hAnsi="Arial" w:cs="Arial"/>
-          <w:sz w:val="44"/>
-          <w:szCs w:val="44"/>
+        <w:t>O que é a NOVA ERA?</w:t>
+      </w:r>
+    </w:p>
+    <w:p>
+      <w:pPr>
+        <w:tabs>
+          <w:tab w:val="left" w:pos="3435"/>
+          <w:tab w:val="left" w:pos="5360"/>
+        </w:tabs>
+        <w:rPr>
+          <w:rFonts w:ascii="Arial" w:eastAsia="MingLiU" w:hAnsi="Arial" w:cs="Arial"/>
+          <w:sz w:val="28"/>
+          <w:szCs w:val="28"/>
+        </w:rPr>
+      </w:pPr>
+      <w:r>
+        <w:rPr>
+          <w:rFonts w:ascii="Arial" w:eastAsia="MingLiU" w:hAnsi="Arial" w:cs="Arial"/>
+          <w:sz w:val="48"/>
+          <w:szCs w:val="48"/>
         </w:rPr>
         <w:t xml:space="preserve">    </w:t>
       </w:r>
@@ -394,42 +297,15 @@
           <w:sz w:val="28"/>
           <w:szCs w:val="28"/>
         </w:rPr>
-        <w:t xml:space="preserve">A Nova Era surgiu no momento em que percebemos que atualmente não há muitos profissionais formados nessa área, então começamos a pensar o por que disso, então chegamos </w:t>
-      </w:r>
-      <w:proofErr w:type="gramStart"/>
-      <w:r>
-        <w:rPr>
-          <w:rFonts w:ascii="Arial" w:eastAsia="MingLiU" w:hAnsi="Arial" w:cs="Arial"/>
-          <w:sz w:val="28"/>
-          <w:szCs w:val="28"/>
-        </w:rPr>
-        <w:t>a</w:t>
-      </w:r>
-      <w:proofErr w:type="gramEnd"/>
-      <w:r>
-        <w:rPr>
-          <w:rFonts w:ascii="Arial" w:eastAsia="MingLiU" w:hAnsi="Arial" w:cs="Arial"/>
-          <w:sz w:val="28"/>
-          <w:szCs w:val="28"/>
-        </w:rPr>
-        <w:t xml:space="preserve"> conclusão </w:t>
-      </w:r>
-      <w:r>
-        <w:rPr>
-          <w:rFonts w:ascii="Arial" w:eastAsia="MingLiU" w:hAnsi="Arial" w:cs="Arial"/>
-          <w:sz w:val="28"/>
-          <w:szCs w:val="28"/>
-        </w:rPr>
-        <w:lastRenderedPageBreak/>
-        <w:t xml:space="preserve">que é por que essa área além de não ser tão reconhecida, aqueles que buscam se profissionalizar nessa área não conseguem achar um material didático lúdico </w:t>
-      </w:r>
-      <w:r>
-        <w:rPr>
-          <w:rFonts w:ascii="Arial" w:eastAsia="MingLiU" w:hAnsi="Arial" w:cs="Arial"/>
-          <w:sz w:val="28"/>
-          <w:szCs w:val="28"/>
-        </w:rPr>
-        <w:t>e bem explicado, o que acaba fazendo com que muitos achem DIFÍCIL, o que não é para aqueles que sonham em trabalhar com isso.</w:t>
+        <w:t xml:space="preserve">A Nova Era é uma empresa de treinamento florestal que busca trazer para o futuro profissionais </w:t>
+      </w:r>
+      <w:r>
+        <w:rPr>
+          <w:rFonts w:ascii="Arial" w:eastAsia="MingLiU" w:hAnsi="Arial" w:cs="Arial"/>
+          <w:sz w:val="28"/>
+          <w:szCs w:val="28"/>
+        </w:rPr>
+        <w:t>qualificados à área florestal. Somos uma empresa que busca investir no presente para que possamos ter um futuro melhor.</w:t>
       </w:r>
     </w:p>
     <w:p>
@@ -467,28 +343,87 @@
           <w:sz w:val="48"/>
           <w:szCs w:val="48"/>
         </w:rPr>
-        <w:t>Como a NOVA ERA pretende mudar isso?</w:t>
-      </w:r>
-    </w:p>
-    <w:p>
-      <w:pPr>
-        <w:tabs>
-          <w:tab w:val="left" w:pos="3435"/>
-          <w:tab w:val="left" w:pos="5360"/>
-        </w:tabs>
-        <w:rPr>
-          <w:rFonts w:ascii="Arial" w:eastAsia="MingLiU" w:hAnsi="Arial" w:cs="Arial"/>
-          <w:sz w:val="28"/>
-          <w:szCs w:val="28"/>
-        </w:rPr>
-      </w:pPr>
-      <w:r>
-        <w:rPr>
-          <w:rFonts w:ascii="Arial" w:eastAsia="MingLiU" w:hAnsi="Arial" w:cs="Arial"/>
-          <w:sz w:val="28"/>
-          <w:szCs w:val="28"/>
-        </w:rPr>
-        <w:t xml:space="preserve">    Ao percebermos esse problema, pensamos “Imagine se existisse uma empresa que tivesse um curso muito bem explicado e de fácil entendimento?”, com isso surgiu a Nova Era. A Nova Era veio para mudar a realidade na área florestal e fazer com que no futuro haja muitos profissionais qualificados para a área e fazer com que mais pessoas descubram essa maravilhosa área do serviço florestal.</w:t>
+        <w:t>Quando a NOVA ERA surgiu?</w:t>
+      </w:r>
+    </w:p>
+    <w:p>
+      <w:pPr>
+        <w:tabs>
+          <w:tab w:val="left" w:pos="3435"/>
+          <w:tab w:val="left" w:pos="5360"/>
+        </w:tabs>
+        <w:rPr>
+          <w:rFonts w:ascii="Arial" w:eastAsia="MingLiU" w:hAnsi="Arial" w:cs="Arial"/>
+          <w:sz w:val="28"/>
+          <w:szCs w:val="28"/>
+        </w:rPr>
+      </w:pPr>
+      <w:r>
+        <w:rPr>
+          <w:rFonts w:ascii="Arial" w:eastAsia="MingLiU" w:hAnsi="Arial" w:cs="Arial"/>
+          <w:sz w:val="44"/>
+          <w:szCs w:val="44"/>
+        </w:rPr>
+        <w:t xml:space="preserve">    </w:t>
+      </w:r>
+      <w:r>
+        <w:rPr>
+          <w:rFonts w:ascii="Arial" w:eastAsia="MingLiU" w:hAnsi="Arial" w:cs="Arial"/>
+          <w:sz w:val="28"/>
+          <w:szCs w:val="28"/>
+        </w:rPr>
+        <w:t xml:space="preserve">A Nova Era surgiu no momento em que percebemos que atualmente não há muitos profissionais formados nessa área, então começamos a pensar o </w:t>
+      </w:r>
+      <w:proofErr w:type="spellStart"/>
+      <w:r>
+        <w:rPr>
+          <w:rFonts w:ascii="Arial" w:eastAsia="MingLiU" w:hAnsi="Arial" w:cs="Arial"/>
+          <w:sz w:val="28"/>
+          <w:szCs w:val="28"/>
+        </w:rPr>
+        <w:t>por que</w:t>
+      </w:r>
+      <w:proofErr w:type="spellEnd"/>
+      <w:r>
+        <w:rPr>
+          <w:rFonts w:ascii="Arial" w:eastAsia="MingLiU" w:hAnsi="Arial" w:cs="Arial"/>
+          <w:sz w:val="28"/>
+          <w:szCs w:val="28"/>
+        </w:rPr>
+        <w:t xml:space="preserve"> disso, então chegamos </w:t>
+      </w:r>
+      <w:r>
+        <w:rPr>
+          <w:rFonts w:ascii="Arial" w:eastAsia="MingLiU" w:hAnsi="Arial" w:cs="Arial"/>
+          <w:sz w:val="28"/>
+          <w:szCs w:val="28"/>
+        </w:rPr>
+        <w:t>à</w:t>
+      </w:r>
+      <w:r>
+        <w:rPr>
+          <w:rFonts w:ascii="Arial" w:eastAsia="MingLiU" w:hAnsi="Arial" w:cs="Arial"/>
+          <w:sz w:val="28"/>
+          <w:szCs w:val="28"/>
+        </w:rPr>
+        <w:t xml:space="preserve"> conclusão que é por que essa área além de não ser tão reconhecida, aqueles que buscam se profissionalizar nessa área não conseguem achar um material didático lúdico </w:t>
+      </w:r>
+      <w:r>
+        <w:rPr>
+          <w:rFonts w:ascii="Arial" w:eastAsia="MingLiU" w:hAnsi="Arial" w:cs="Arial"/>
+          <w:sz w:val="28"/>
+          <w:szCs w:val="28"/>
+        </w:rPr>
+        <w:t xml:space="preserve">e bem explicado, o que acaba fazendo </w:t>
+      </w:r>
+      <w:r>
+        <w:rPr>
+          <w:rFonts w:ascii="Arial" w:eastAsia="MingLiU" w:hAnsi="Arial" w:cs="Arial"/>
+          <w:sz w:val="28"/>
+          <w:szCs w:val="28"/>
+        </w:rPr>
+        <w:lastRenderedPageBreak/>
+        <w:t>com que muitos achem DIFÍCIL, o que não é para aqueles que sonham em trabalhar com isso.</w:t>
       </w:r>
     </w:p>
     <w:p>
@@ -526,136 +461,28 @@
           <w:sz w:val="48"/>
           <w:szCs w:val="48"/>
         </w:rPr>
-        <w:t>Feitos da NOVA ERA</w:t>
-      </w:r>
-    </w:p>
-    <w:p>
-      <w:pPr>
-        <w:tabs>
-          <w:tab w:val="left" w:pos="3435"/>
-          <w:tab w:val="left" w:pos="5360"/>
-        </w:tabs>
-        <w:rPr>
-          <w:rFonts w:ascii="Arial" w:eastAsia="MingLiU" w:hAnsi="Arial" w:cs="Arial"/>
-          <w:sz w:val="28"/>
-          <w:szCs w:val="28"/>
-        </w:rPr>
-      </w:pPr>
-      <w:r>
-        <w:rPr>
-          <w:rFonts w:ascii="Arial" w:eastAsia="MingLiU" w:hAnsi="Arial" w:cs="Arial"/>
-          <w:sz w:val="44"/>
-          <w:szCs w:val="44"/>
-        </w:rPr>
-        <w:t xml:space="preserve">    </w:t>
-      </w:r>
-      <w:r>
-        <w:rPr>
-          <w:rFonts w:ascii="Arial" w:eastAsia="MingLiU" w:hAnsi="Arial" w:cs="Arial"/>
-          <w:sz w:val="28"/>
-          <w:szCs w:val="28"/>
-        </w:rPr>
-        <w:t>A nova era até agora já formou:</w:t>
-      </w:r>
-    </w:p>
-    <w:p>
-      <w:pPr>
-        <w:tabs>
-          <w:tab w:val="left" w:pos="3435"/>
-          <w:tab w:val="left" w:pos="5360"/>
-        </w:tabs>
-        <w:rPr>
-          <w:rFonts w:ascii="Arial" w:eastAsia="MingLiU" w:hAnsi="Arial" w:cs="Arial"/>
-          <w:sz w:val="28"/>
-          <w:szCs w:val="28"/>
-        </w:rPr>
-      </w:pPr>
-      <w:r>
-        <w:rPr>
-          <w:rFonts w:ascii="Arial" w:eastAsia="MingLiU" w:hAnsi="Arial" w:cs="Arial"/>
-          <w:sz w:val="28"/>
-          <w:szCs w:val="28"/>
-        </w:rPr>
-        <w:t xml:space="preserve">          X Profissionais na área de Mão de Obra de Máquinas Florestais</w:t>
-      </w:r>
-      <w:r>
-        <w:rPr>
-          <w:rFonts w:ascii="Arial" w:eastAsia="MingLiU" w:hAnsi="Arial" w:cs="Arial"/>
-          <w:sz w:val="28"/>
-          <w:szCs w:val="28"/>
-        </w:rPr>
-        <w:t>;</w:t>
-      </w:r>
-    </w:p>
-    <w:p>
-      <w:pPr>
-        <w:tabs>
-          <w:tab w:val="left" w:pos="3435"/>
-          <w:tab w:val="left" w:pos="5360"/>
-        </w:tabs>
-        <w:rPr>
-          <w:rFonts w:ascii="Arial" w:eastAsia="MingLiU" w:hAnsi="Arial" w:cs="Arial"/>
-          <w:sz w:val="28"/>
-          <w:szCs w:val="28"/>
-        </w:rPr>
-      </w:pPr>
-      <w:r>
-        <w:rPr>
-          <w:rFonts w:ascii="Arial" w:eastAsia="MingLiU" w:hAnsi="Arial" w:cs="Arial"/>
-          <w:sz w:val="28"/>
-          <w:szCs w:val="28"/>
-        </w:rPr>
-        <w:t xml:space="preserve">          X Profissionais na área de </w:t>
-      </w:r>
-      <w:r>
-        <w:rPr>
-          <w:rFonts w:ascii="Arial" w:eastAsia="MingLiU" w:hAnsi="Arial" w:cs="Arial"/>
-          <w:sz w:val="28"/>
-          <w:szCs w:val="28"/>
-        </w:rPr>
-        <w:t>Soldas – MIG, TIG, ELETROUDO;</w:t>
-      </w:r>
-    </w:p>
-    <w:p>
-      <w:pPr>
-        <w:tabs>
-          <w:tab w:val="left" w:pos="3435"/>
-          <w:tab w:val="left" w:pos="5360"/>
-        </w:tabs>
-        <w:rPr>
-          <w:rFonts w:ascii="Arial" w:eastAsia="MingLiU" w:hAnsi="Arial" w:cs="Arial"/>
-          <w:sz w:val="28"/>
-          <w:szCs w:val="28"/>
-        </w:rPr>
-      </w:pPr>
-      <w:r>
-        <w:rPr>
-          <w:rFonts w:ascii="Arial" w:eastAsia="MingLiU" w:hAnsi="Arial" w:cs="Arial"/>
-          <w:sz w:val="28"/>
-          <w:szCs w:val="28"/>
-        </w:rPr>
-        <w:t xml:space="preserve">          X Profissionais na área de Operação de Máquinas Florestais;</w:t>
-      </w:r>
-    </w:p>
-    <w:p>
-      <w:pPr>
-        <w:tabs>
-          <w:tab w:val="left" w:pos="3435"/>
-          <w:tab w:val="left" w:pos="5360"/>
-        </w:tabs>
-        <w:rPr>
-          <w:rFonts w:ascii="Arial" w:eastAsia="MingLiU" w:hAnsi="Arial" w:cs="Arial"/>
-          <w:sz w:val="28"/>
-          <w:szCs w:val="28"/>
-        </w:rPr>
-      </w:pPr>
-      <w:r>
-        <w:rPr>
-          <w:rFonts w:ascii="Arial" w:eastAsia="MingLiU" w:hAnsi="Arial" w:cs="Arial"/>
-          <w:sz w:val="28"/>
-          <w:szCs w:val="28"/>
-        </w:rPr>
-        <w:t xml:space="preserve">      *Nota: Esse “X” no conteúdo do site será trocado primeiramente por uma quantidade, e futuramente pela quantidade de certificados emitidos em cada área.</w:t>
+        <w:t>Como a NOVA ERA pretende mudar isso?</w:t>
+      </w:r>
+    </w:p>
+    <w:p>
+      <w:pPr>
+        <w:tabs>
+          <w:tab w:val="left" w:pos="3435"/>
+          <w:tab w:val="left" w:pos="5360"/>
+        </w:tabs>
+        <w:rPr>
+          <w:rFonts w:ascii="Arial" w:eastAsia="MingLiU" w:hAnsi="Arial" w:cs="Arial"/>
+          <w:sz w:val="28"/>
+          <w:szCs w:val="28"/>
+        </w:rPr>
+      </w:pPr>
+      <w:r>
+        <w:rPr>
+          <w:rFonts w:ascii="Arial" w:eastAsia="MingLiU" w:hAnsi="Arial" w:cs="Arial"/>
+          <w:sz w:val="28"/>
+          <w:szCs w:val="28"/>
+        </w:rPr>
+        <w:t xml:space="preserve">    Ao percebermos esse problema, pensamos “Imagine se existisse uma empresa que tivesse um curso muito bem explicado e de fácil entendimento”, com isso surgiu a Nova Era. A Nova Era veio para mudar a realidade na área florestal e fazer com que no futuro haja muitos profissionais qualificados para a área e fazer com que mais pessoas descubram essa maravilhosa área do serviço florestal.</w:t>
       </w:r>
     </w:p>
     <w:p>
@@ -693,97 +520,242 @@
           <w:sz w:val="48"/>
           <w:szCs w:val="48"/>
         </w:rPr>
-        <w:t>Informações sobre a NOVA ERA</w:t>
-      </w:r>
-    </w:p>
-    <w:p>
-      <w:pPr>
-        <w:tabs>
-          <w:tab w:val="left" w:pos="3435"/>
-          <w:tab w:val="left" w:pos="5360"/>
-        </w:tabs>
-        <w:rPr>
-          <w:rFonts w:ascii="Arial" w:eastAsia="MingLiU" w:hAnsi="Arial" w:cs="Arial"/>
-          <w:sz w:val="28"/>
-          <w:szCs w:val="28"/>
-        </w:rPr>
-      </w:pPr>
-      <w:r>
-        <w:rPr>
-          <w:rFonts w:ascii="Arial" w:eastAsia="MingLiU" w:hAnsi="Arial" w:cs="Arial"/>
-          <w:sz w:val="48"/>
-          <w:szCs w:val="48"/>
-        </w:rPr>
-        <w:t xml:space="preserve">   </w:t>
-      </w:r>
-      <w:r>
-        <w:rPr>
-          <w:rFonts w:ascii="Arial" w:eastAsia="MingLiU" w:hAnsi="Arial" w:cs="Arial"/>
-          <w:sz w:val="28"/>
-          <w:szCs w:val="28"/>
-        </w:rPr>
-        <w:t>Data de Fundação: 12 de dezembro;</w:t>
-      </w:r>
-    </w:p>
-    <w:p>
-      <w:pPr>
-        <w:tabs>
-          <w:tab w:val="left" w:pos="3435"/>
-          <w:tab w:val="left" w:pos="5360"/>
-        </w:tabs>
-        <w:rPr>
-          <w:rFonts w:ascii="Arial" w:eastAsia="MingLiU" w:hAnsi="Arial" w:cs="Arial"/>
-          <w:sz w:val="28"/>
-          <w:szCs w:val="28"/>
-        </w:rPr>
-      </w:pPr>
-      <w:r>
-        <w:rPr>
-          <w:rFonts w:ascii="Arial" w:eastAsia="MingLiU" w:hAnsi="Arial" w:cs="Arial"/>
-          <w:sz w:val="28"/>
-          <w:szCs w:val="28"/>
-        </w:rPr>
-        <w:lastRenderedPageBreak/>
-        <w:t xml:space="preserve">     Localização (Endereço Matriz): </w:t>
-      </w:r>
-      <w:proofErr w:type="spellStart"/>
-      <w:r>
-        <w:rPr>
-          <w:rFonts w:ascii="Arial" w:eastAsia="MingLiU" w:hAnsi="Arial" w:cs="Arial"/>
-          <w:sz w:val="28"/>
-          <w:szCs w:val="28"/>
-        </w:rPr>
-        <w:t>Jóse</w:t>
-      </w:r>
-      <w:proofErr w:type="spellEnd"/>
-      <w:r>
-        <w:rPr>
-          <w:rFonts w:ascii="Arial" w:eastAsia="MingLiU" w:hAnsi="Arial" w:cs="Arial"/>
-          <w:sz w:val="28"/>
-          <w:szCs w:val="28"/>
-        </w:rPr>
-        <w:t xml:space="preserve"> Fujiwara Nº: 70 | Bairro: Monte Verde | CEP: 18230.000 | Cidade: São Miguel Arcanjo | Estado – SP.</w:t>
-      </w:r>
-    </w:p>
-    <w:p>
-      <w:pPr>
-        <w:tabs>
-          <w:tab w:val="left" w:pos="3435"/>
-          <w:tab w:val="left" w:pos="5360"/>
-        </w:tabs>
-        <w:rPr>
-          <w:rFonts w:ascii="Arial" w:eastAsia="MingLiU" w:hAnsi="Arial" w:cs="Arial"/>
-          <w:sz w:val="28"/>
-          <w:szCs w:val="28"/>
-        </w:rPr>
-      </w:pPr>
-      <w:r>
-        <w:rPr>
-          <w:rFonts w:ascii="Arial" w:eastAsia="MingLiU" w:hAnsi="Arial" w:cs="Arial"/>
-          <w:sz w:val="28"/>
-          <w:szCs w:val="28"/>
-        </w:rPr>
-        <w:t xml:space="preserve">    Localização Filial: Rua Francisco Gonzáles Filho Nº 53 | Vila Nova Capão Bonito – SP | CEP: 18304-410</w:t>
+        <w:t>Feitos da NOVA ERA</w:t>
+      </w:r>
+    </w:p>
+    <w:p>
+      <w:pPr>
+        <w:tabs>
+          <w:tab w:val="left" w:pos="3435"/>
+          <w:tab w:val="left" w:pos="5360"/>
+        </w:tabs>
+        <w:rPr>
+          <w:rFonts w:ascii="Arial" w:eastAsia="MingLiU" w:hAnsi="Arial" w:cs="Arial"/>
+          <w:sz w:val="28"/>
+          <w:szCs w:val="28"/>
+        </w:rPr>
+      </w:pPr>
+      <w:r>
+        <w:rPr>
+          <w:rFonts w:ascii="Arial" w:eastAsia="MingLiU" w:hAnsi="Arial" w:cs="Arial"/>
+          <w:sz w:val="44"/>
+          <w:szCs w:val="44"/>
+        </w:rPr>
+        <w:t xml:space="preserve">    </w:t>
+      </w:r>
+      <w:r>
+        <w:rPr>
+          <w:rFonts w:ascii="Arial" w:eastAsia="MingLiU" w:hAnsi="Arial" w:cs="Arial"/>
+          <w:sz w:val="28"/>
+          <w:szCs w:val="28"/>
+        </w:rPr>
+        <w:t>A nova era até agora já formou:</w:t>
+      </w:r>
+    </w:p>
+    <w:p>
+      <w:pPr>
+        <w:tabs>
+          <w:tab w:val="left" w:pos="3435"/>
+          <w:tab w:val="left" w:pos="5360"/>
+        </w:tabs>
+        <w:rPr>
+          <w:rFonts w:ascii="Arial" w:eastAsia="MingLiU" w:hAnsi="Arial" w:cs="Arial"/>
+          <w:sz w:val="28"/>
+          <w:szCs w:val="28"/>
+        </w:rPr>
+      </w:pPr>
+      <w:r>
+        <w:rPr>
+          <w:rFonts w:ascii="Arial" w:eastAsia="MingLiU" w:hAnsi="Arial" w:cs="Arial"/>
+          <w:sz w:val="28"/>
+          <w:szCs w:val="28"/>
+        </w:rPr>
+        <w:t xml:space="preserve">          </w:t>
+      </w:r>
+      <w:bookmarkStart w:id="0" w:name="_Hlk98084519"/>
+      <w:r>
+        <w:rPr>
+          <w:rFonts w:ascii="Arial" w:eastAsia="MingLiU" w:hAnsi="Arial" w:cs="Arial"/>
+          <w:sz w:val="28"/>
+          <w:szCs w:val="28"/>
+        </w:rPr>
+        <w:t>(N. de Profissionais)</w:t>
+      </w:r>
+      <w:bookmarkEnd w:id="0"/>
+      <w:r>
+        <w:rPr>
+          <w:rFonts w:ascii="Arial" w:eastAsia="MingLiU" w:hAnsi="Arial" w:cs="Arial"/>
+          <w:sz w:val="28"/>
+          <w:szCs w:val="28"/>
+        </w:rPr>
+        <w:t xml:space="preserve"> Profissionais na área de Mão de Obra de Máquinas </w:t>
+      </w:r>
+      <w:r>
+        <w:rPr>
+          <w:rFonts w:ascii="Arial" w:eastAsia="MingLiU" w:hAnsi="Arial" w:cs="Arial"/>
+          <w:sz w:val="28"/>
+          <w:szCs w:val="28"/>
+        </w:rPr>
+        <w:t>Florestais</w:t>
+      </w:r>
+      <w:r>
+        <w:rPr>
+          <w:rFonts w:ascii="Arial" w:eastAsia="MingLiU" w:hAnsi="Arial" w:cs="Arial"/>
+          <w:sz w:val="28"/>
+          <w:szCs w:val="28"/>
+        </w:rPr>
+        <w:t>;</w:t>
+      </w:r>
+    </w:p>
+    <w:p>
+      <w:pPr>
+        <w:tabs>
+          <w:tab w:val="left" w:pos="3435"/>
+          <w:tab w:val="left" w:pos="5360"/>
+        </w:tabs>
+        <w:rPr>
+          <w:rFonts w:ascii="Arial" w:eastAsia="MingLiU" w:hAnsi="Arial" w:cs="Arial"/>
+          <w:sz w:val="28"/>
+          <w:szCs w:val="28"/>
+        </w:rPr>
+      </w:pPr>
+      <w:r>
+        <w:rPr>
+          <w:rFonts w:ascii="Arial" w:eastAsia="MingLiU" w:hAnsi="Arial" w:cs="Arial"/>
+          <w:sz w:val="28"/>
+          <w:szCs w:val="28"/>
+        </w:rPr>
+        <w:t xml:space="preserve">          </w:t>
+      </w:r>
+      <w:r>
+        <w:rPr>
+          <w:rFonts w:ascii="Arial" w:eastAsia="MingLiU" w:hAnsi="Arial" w:cs="Arial"/>
+          <w:sz w:val="28"/>
+          <w:szCs w:val="28"/>
+        </w:rPr>
+        <w:t>(N. de Profissionais)</w:t>
+      </w:r>
+      <w:r>
+        <w:rPr>
+          <w:rFonts w:ascii="Arial" w:eastAsia="MingLiU" w:hAnsi="Arial" w:cs="Arial"/>
+          <w:sz w:val="28"/>
+          <w:szCs w:val="28"/>
+        </w:rPr>
+        <w:t xml:space="preserve"> Profissionais na área de </w:t>
+      </w:r>
+      <w:r>
+        <w:rPr>
+          <w:rFonts w:ascii="Arial" w:eastAsia="MingLiU" w:hAnsi="Arial" w:cs="Arial"/>
+          <w:sz w:val="28"/>
+          <w:szCs w:val="28"/>
+        </w:rPr>
+        <w:t>Soldas – MIG, TIG, ELETROUDO;</w:t>
+      </w:r>
+    </w:p>
+    <w:p>
+      <w:pPr>
+        <w:tabs>
+          <w:tab w:val="left" w:pos="3435"/>
+          <w:tab w:val="left" w:pos="5360"/>
+        </w:tabs>
+        <w:rPr>
+          <w:rFonts w:ascii="Arial" w:eastAsia="MingLiU" w:hAnsi="Arial" w:cs="Arial"/>
+          <w:sz w:val="28"/>
+          <w:szCs w:val="28"/>
+        </w:rPr>
+      </w:pPr>
+      <w:r>
+        <w:rPr>
+          <w:rFonts w:ascii="Arial" w:eastAsia="MingLiU" w:hAnsi="Arial" w:cs="Arial"/>
+          <w:sz w:val="28"/>
+          <w:szCs w:val="28"/>
+        </w:rPr>
+        <w:t xml:space="preserve">          </w:t>
+      </w:r>
+      <w:r>
+        <w:rPr>
+          <w:rFonts w:ascii="Arial" w:eastAsia="MingLiU" w:hAnsi="Arial" w:cs="Arial"/>
+          <w:sz w:val="28"/>
+          <w:szCs w:val="28"/>
+        </w:rPr>
+        <w:t>(N. de Profissionais)</w:t>
+      </w:r>
+      <w:r>
+        <w:rPr>
+          <w:rFonts w:ascii="Arial" w:eastAsia="MingLiU" w:hAnsi="Arial" w:cs="Arial"/>
+          <w:sz w:val="28"/>
+          <w:szCs w:val="28"/>
+        </w:rPr>
+        <w:t xml:space="preserve"> Profissionais na área de Operação de Máquinas Florestais;</w:t>
+      </w:r>
+    </w:p>
+    <w:p>
+      <w:pPr>
+        <w:tabs>
+          <w:tab w:val="left" w:pos="3435"/>
+          <w:tab w:val="left" w:pos="5360"/>
+        </w:tabs>
+        <w:rPr>
+          <w:rFonts w:ascii="Arial" w:eastAsia="MingLiU" w:hAnsi="Arial" w:cs="Arial"/>
+          <w:sz w:val="28"/>
+          <w:szCs w:val="28"/>
+        </w:rPr>
+      </w:pPr>
+      <w:r>
+        <w:rPr>
+          <w:rFonts w:ascii="Arial" w:eastAsia="MingLiU" w:hAnsi="Arial" w:cs="Arial"/>
+          <w:sz w:val="28"/>
+          <w:szCs w:val="28"/>
+        </w:rPr>
+        <w:t xml:space="preserve">      *Nota: Esse </w:t>
+      </w:r>
+      <w:r>
+        <w:rPr>
+          <w:rFonts w:ascii="Arial" w:eastAsia="MingLiU" w:hAnsi="Arial" w:cs="Arial"/>
+          <w:sz w:val="28"/>
+          <w:szCs w:val="28"/>
+        </w:rPr>
+        <w:t>“(N. de Profissionais)”</w:t>
+      </w:r>
+      <w:r>
+        <w:rPr>
+          <w:rFonts w:ascii="Arial" w:eastAsia="MingLiU" w:hAnsi="Arial" w:cs="Arial"/>
+          <w:sz w:val="28"/>
+          <w:szCs w:val="28"/>
+        </w:rPr>
+        <w:t xml:space="preserve"> no conteúdo do site será trocado primeiramente por uma quantidade</w:t>
+      </w:r>
+      <w:r>
+        <w:rPr>
+          <w:rFonts w:ascii="Arial" w:eastAsia="MingLiU" w:hAnsi="Arial" w:cs="Arial"/>
+          <w:sz w:val="28"/>
+          <w:szCs w:val="28"/>
+        </w:rPr>
+        <w:t xml:space="preserve"> fixa</w:t>
+      </w:r>
+      <w:r>
+        <w:rPr>
+          <w:rFonts w:ascii="Arial" w:eastAsia="MingLiU" w:hAnsi="Arial" w:cs="Arial"/>
+          <w:sz w:val="28"/>
+          <w:szCs w:val="28"/>
+        </w:rPr>
+        <w:t>, e futuramente pela quantidade de certificados emitidos em cada área</w:t>
+      </w:r>
+      <w:r>
+        <w:rPr>
+          <w:rFonts w:ascii="Arial" w:eastAsia="MingLiU" w:hAnsi="Arial" w:cs="Arial"/>
+          <w:sz w:val="28"/>
+          <w:szCs w:val="28"/>
+        </w:rPr>
+        <w:t xml:space="preserve"> automaticamente</w:t>
+      </w:r>
+      <w:r>
+        <w:rPr>
+          <w:rFonts w:ascii="Arial" w:eastAsia="MingLiU" w:hAnsi="Arial" w:cs="Arial"/>
+          <w:sz w:val="28"/>
+          <w:szCs w:val="28"/>
+        </w:rPr>
+        <w:t>.</w:t>
       </w:r>
     </w:p>
     <w:p>
@@ -921,6 +893,7 @@
           <w:sz w:val="28"/>
           <w:szCs w:val="28"/>
         </w:rPr>
+        <w:lastRenderedPageBreak/>
         <w:t xml:space="preserve">         • Cidade;</w:t>
       </w:r>
     </w:p>

</xml_diff>

<commit_message>
Configurando umas parada ae (imagens)
</commit_message>
<xml_diff>
--- a/quem-somos-content.docx
+++ b/quem-somos-content.docx
@@ -374,16 +374,30 @@
         </w:rPr>
         <w:t xml:space="preserve">A Nova Era surgiu no momento em que percebemos que atualmente não há muitos profissionais formados nessa área, então começamos a pensar o </w:t>
       </w:r>
-      <w:proofErr w:type="spellStart"/>
-      <w:r>
-        <w:rPr>
-          <w:rFonts w:ascii="Arial" w:eastAsia="MingLiU" w:hAnsi="Arial" w:cs="Arial"/>
-          <w:sz w:val="28"/>
-          <w:szCs w:val="28"/>
-        </w:rPr>
-        <w:t>por que</w:t>
-      </w:r>
-      <w:proofErr w:type="spellEnd"/>
+      <w:r>
+        <w:rPr>
+          <w:rFonts w:ascii="Arial" w:eastAsia="MingLiU" w:hAnsi="Arial" w:cs="Arial"/>
+          <w:sz w:val="28"/>
+          <w:szCs w:val="28"/>
+        </w:rPr>
+        <w:t>por</w:t>
+      </w:r>
+      <w:r>
+        <w:rPr>
+          <w:rFonts w:ascii="Arial" w:eastAsia="MingLiU" w:hAnsi="Arial" w:cs="Arial"/>
+          <w:sz w:val="28"/>
+          <w:szCs w:val="28"/>
+        </w:rPr>
+        <w:t>q</w:t>
+      </w:r>
+      <w:r>
+        <w:rPr>
+          <w:rFonts w:ascii="Arial" w:eastAsia="MingLiU" w:hAnsi="Arial" w:cs="Arial"/>
+          <w:sz w:val="28"/>
+          <w:szCs w:val="28"/>
+        </w:rPr>
+        <w:t>uê</w:t>
+      </w:r>
       <w:r>
         <w:rPr>
           <w:rFonts w:ascii="Arial" w:eastAsia="MingLiU" w:hAnsi="Arial" w:cs="Arial"/>

</xml_diff>